<commit_message>
fix based on feedback
</commit_message>
<xml_diff>
--- a/Capstone_Stage1.docx
+++ b/Capstone_Stage1.docx
@@ -745,8 +745,6 @@
       <w:r>
         <w:t xml:space="preserve"> everyday person</w:t>
       </w:r>
-      <w:bookmarkStart w:id="3" w:name="_GoBack"/>
-      <w:bookmarkEnd w:id="3"/>
       <w:r>
         <w:br w:type="page"/>
       </w:r>
@@ -762,12 +760,12 @@
           <w:between w:val="nil"/>
         </w:pBdr>
       </w:pPr>
-      <w:bookmarkStart w:id="4" w:name="_Toc522474219"/>
+      <w:bookmarkStart w:id="3" w:name="_Toc522474219"/>
       <w:r>
         <w:lastRenderedPageBreak/>
         <w:t>Features</w:t>
       </w:r>
-      <w:bookmarkEnd w:id="4"/>
+      <w:bookmarkEnd w:id="3"/>
     </w:p>
     <w:p>
       <w:pPr>
@@ -875,30 +873,232 @@
     </w:p>
     <w:p>
       <w:pPr>
-        <w:pBdr>
-          <w:top w:val="nil"/>
-          <w:left w:val="nil"/>
-          <w:bottom w:val="nil"/>
-          <w:right w:val="nil"/>
-          <w:between w:val="nil"/>
-        </w:pBdr>
-        <w:ind w:left="720"/>
-        <w:contextualSpacing/>
-        <w:rPr>
-          <w:color w:val="38761D"/>
-        </w:rPr>
-      </w:pPr>
-    </w:p>
-    <w:p>
-      <w:pPr>
-        <w:pBdr>
-          <w:top w:val="nil"/>
-          <w:left w:val="nil"/>
-          <w:bottom w:val="nil"/>
-          <w:right w:val="nil"/>
-          <w:between w:val="nil"/>
-        </w:pBdr>
-      </w:pPr>
+        <w:pStyle w:val="Heading1"/>
+        <w:pBdr>
+          <w:top w:val="nil"/>
+          <w:left w:val="nil"/>
+          <w:bottom w:val="nil"/>
+          <w:right w:val="nil"/>
+          <w:between w:val="nil"/>
+        </w:pBdr>
+      </w:pPr>
+      <w:r>
+        <w:t>Language</w:t>
+      </w:r>
+    </w:p>
+    <w:p>
+      <w:r>
+        <w:t>This project will be written in Java programming language.</w:t>
+      </w:r>
+    </w:p>
+    <w:p>
+      <w:pPr>
+        <w:pStyle w:val="Heading1"/>
+        <w:pBdr>
+          <w:top w:val="nil"/>
+          <w:left w:val="nil"/>
+          <w:bottom w:val="nil"/>
+          <w:right w:val="nil"/>
+          <w:between w:val="nil"/>
+        </w:pBdr>
+      </w:pPr>
+      <w:r>
+        <w:t>Others</w:t>
+      </w:r>
+    </w:p>
+    <w:p>
+      <w:pPr>
+        <w:spacing w:line="360" w:lineRule="auto"/>
+      </w:pPr>
+      <w:r>
+        <w:t xml:space="preserve">App keeps all strings in a </w:t>
+      </w:r>
+      <w:r>
+        <w:rPr>
+          <w:b/>
+        </w:rPr>
+        <w:t>string.xml</w:t>
+      </w:r>
+      <w:r>
+        <w:t xml:space="preserve"> file and enables </w:t>
+      </w:r>
+      <w:r>
+        <w:rPr>
+          <w:b/>
+        </w:rPr>
+        <w:t>RTL</w:t>
+      </w:r>
+      <w:r>
+        <w:t xml:space="preserve"> layout switching on all layouts.</w:t>
+      </w:r>
+    </w:p>
+    <w:p>
+      <w:pPr>
+        <w:spacing w:line="360" w:lineRule="auto"/>
+      </w:pPr>
+      <w:r>
+        <w:t xml:space="preserve">App will include support for </w:t>
+      </w:r>
+      <w:r>
+        <w:rPr>
+          <w:b/>
+        </w:rPr>
+        <w:t>accessibility</w:t>
+      </w:r>
+      <w:r>
+        <w:t xml:space="preserve"> through content descriptions.</w:t>
+      </w:r>
+    </w:p>
+    <w:p>
+      <w:pPr>
+        <w:spacing w:line="360" w:lineRule="auto"/>
+      </w:pPr>
+      <w:r>
+        <w:rPr>
+          <w:b/>
+        </w:rPr>
+        <w:t>Intent service</w:t>
+      </w:r>
+      <w:r>
+        <w:t xml:space="preserve"> will be implemented for widget update.</w:t>
+      </w:r>
+    </w:p>
+    <w:p/>
+    <w:p>
+      <w:pPr>
+        <w:pStyle w:val="Heading1"/>
+        <w:pBdr>
+          <w:top w:val="nil"/>
+          <w:left w:val="nil"/>
+          <w:bottom w:val="nil"/>
+          <w:right w:val="nil"/>
+          <w:between w:val="nil"/>
+        </w:pBdr>
+      </w:pPr>
+      <w:r>
+        <w:t>Versions</w:t>
+      </w:r>
+    </w:p>
+    <w:p>
+      <w:r>
+        <w:t>App will be developed using following versions:</w:t>
+      </w:r>
+    </w:p>
+    <w:p>
+      <w:pPr>
+        <w:pStyle w:val="ListParagraph"/>
+        <w:numPr>
+          <w:ilvl w:val="0"/>
+          <w:numId w:val="7"/>
+        </w:numPr>
+      </w:pPr>
+      <w:r>
+        <w:t>Android Studio 3.1.3</w:t>
+      </w:r>
+    </w:p>
+    <w:p>
+      <w:pPr>
+        <w:pStyle w:val="ListParagraph"/>
+        <w:numPr>
+          <w:ilvl w:val="0"/>
+          <w:numId w:val="7"/>
+        </w:numPr>
+      </w:pPr>
+      <w:r>
+        <w:t>Support library versions: 27.1.1</w:t>
+      </w:r>
+    </w:p>
+    <w:p>
+      <w:pPr>
+        <w:pStyle w:val="ListParagraph"/>
+        <w:numPr>
+          <w:ilvl w:val="0"/>
+          <w:numId w:val="7"/>
+        </w:numPr>
+      </w:pPr>
+      <w:bookmarkStart w:id="4" w:name="_GoBack"/>
+      <w:bookmarkEnd w:id="4"/>
+      <w:r>
+        <w:t>Gradle wrapper 4.5</w:t>
+      </w:r>
+    </w:p>
+    <w:p>
+      <w:pPr>
+        <w:pStyle w:val="ListParagraph"/>
+        <w:numPr>
+          <w:ilvl w:val="0"/>
+          <w:numId w:val="7"/>
+        </w:numPr>
+      </w:pPr>
+      <w:r>
+        <w:t>Gradle 3.1.4</w:t>
+      </w:r>
+    </w:p>
+    <w:p>
+      <w:pPr>
+        <w:pStyle w:val="ListParagraph"/>
+        <w:numPr>
+          <w:ilvl w:val="0"/>
+          <w:numId w:val="7"/>
+        </w:numPr>
+      </w:pPr>
+      <w:r>
+        <w:t>Constraint layout: 1.1.2</w:t>
+      </w:r>
+    </w:p>
+    <w:p>
+      <w:pPr>
+        <w:pStyle w:val="ListParagraph"/>
+        <w:numPr>
+          <w:ilvl w:val="0"/>
+          <w:numId w:val="7"/>
+        </w:numPr>
+      </w:pPr>
+      <w:r>
+        <w:t>Firebase Realtime Database: 16.0.1</w:t>
+      </w:r>
+    </w:p>
+    <w:p>
+      <w:pPr>
+        <w:pStyle w:val="ListParagraph"/>
+        <w:numPr>
+          <w:ilvl w:val="0"/>
+          <w:numId w:val="7"/>
+        </w:numPr>
+      </w:pPr>
+      <w:r>
+        <w:t>Firebase Auhentication: 16.0.3</w:t>
+      </w:r>
+    </w:p>
+    <w:p>
+      <w:pPr>
+        <w:pStyle w:val="ListParagraph"/>
+        <w:numPr>
+          <w:ilvl w:val="0"/>
+          <w:numId w:val="7"/>
+        </w:numPr>
+      </w:pPr>
+      <w:r>
+        <w:t>Firebase Crash Reporting: 16.0.1</w:t>
+      </w:r>
+    </w:p>
+    <w:p>
+      <w:pPr>
+        <w:pStyle w:val="ListParagraph"/>
+        <w:numPr>
+          <w:ilvl w:val="0"/>
+          <w:numId w:val="7"/>
+        </w:numPr>
+      </w:pPr>
+      <w:r>
+        <w:t>Glide: 4.8.0</w:t>
+      </w:r>
+    </w:p>
+    <w:p/>
+    <w:p>
+      <w:r>
+        <w:t xml:space="preserve"> </w:t>
+      </w:r>
     </w:p>
     <w:p>
       <w:pPr>
@@ -1650,11 +1850,9 @@
             <w:r>
               <w:t xml:space="preserve"> screen </w:t>
             </w:r>
-            <w:proofErr w:type="gramStart"/>
-            <w:r>
-              <w:t>show</w:t>
-            </w:r>
-            <w:proofErr w:type="gramEnd"/>
+            <w:r>
+              <w:t>shows</w:t>
+            </w:r>
             <w:r>
               <w:t xml:space="preserve"> last viewed screens. App </w:t>
             </w:r>
@@ -1947,6 +2145,9 @@
         </w:tc>
       </w:tr>
       <w:tr>
+        <w:trPr>
+          <w:trHeight w:val="5551"/>
+        </w:trPr>
         <w:tc>
           <w:tcPr>
             <w:tcW w:w="1951" w:type="dxa"/>
@@ -2064,6 +2265,92 @@
           </w:p>
         </w:tc>
       </w:tr>
+      <w:tr>
+        <w:trPr>
+          <w:trHeight w:val="1407"/>
+        </w:trPr>
+        <w:tc>
+          <w:tcPr>
+            <w:tcW w:w="1951" w:type="dxa"/>
+          </w:tcPr>
+          <w:p>
+            <w:pPr>
+              <w:rPr>
+                <w:noProof/>
+              </w:rPr>
+            </w:pPr>
+            <w:r>
+              <w:rPr>
+                <w:noProof/>
+              </w:rPr>
+              <w:t>Widget</w:t>
+            </w:r>
+          </w:p>
+        </w:tc>
+        <w:tc>
+          <w:tcPr>
+            <w:tcW w:w="3969" w:type="dxa"/>
+          </w:tcPr>
+          <w:p>
+            <w:pPr>
+              <w:jc w:val="center"/>
+              <w:rPr>
+                <w:noProof/>
+              </w:rPr>
+            </w:pPr>
+            <w:r>
+              <w:rPr>
+                <w:noProof/>
+              </w:rPr>
+              <w:drawing>
+                <wp:inline distT="0" distB="0" distL="0" distR="0" wp14:anchorId="436C73EE" wp14:editId="087A9F66">
+                  <wp:extent cx="1810135" cy="782955"/>
+                  <wp:effectExtent l="0" t="0" r="0" b="0"/>
+                  <wp:docPr id="10" name="Picture 10"/>
+                  <wp:cNvGraphicFramePr>
+                    <a:graphicFrameLocks xmlns:a="http://schemas.openxmlformats.org/drawingml/2006/main" noChangeAspect="1"/>
+                  </wp:cNvGraphicFramePr>
+                  <a:graphic xmlns:a="http://schemas.openxmlformats.org/drawingml/2006/main">
+                    <a:graphicData uri="http://schemas.openxmlformats.org/drawingml/2006/picture">
+                      <pic:pic xmlns:pic="http://schemas.openxmlformats.org/drawingml/2006/picture">
+                        <pic:nvPicPr>
+                          <pic:cNvPr id="1" name=""/>
+                          <pic:cNvPicPr/>
+                        </pic:nvPicPr>
+                        <pic:blipFill>
+                          <a:blip r:embed="rId15"/>
+                          <a:stretch>
+                            <a:fillRect/>
+                          </a:stretch>
+                        </pic:blipFill>
+                        <pic:spPr>
+                          <a:xfrm>
+                            <a:off x="0" y="0"/>
+                            <a:ext cx="1838017" cy="795015"/>
+                          </a:xfrm>
+                          <a:prstGeom prst="rect">
+                            <a:avLst/>
+                          </a:prstGeom>
+                        </pic:spPr>
+                      </pic:pic>
+                    </a:graphicData>
+                  </a:graphic>
+                </wp:inline>
+              </w:drawing>
+            </w:r>
+          </w:p>
+        </w:tc>
+        <w:tc>
+          <w:tcPr>
+            <w:tcW w:w="3656" w:type="dxa"/>
+          </w:tcPr>
+          <w:p>
+            <w:r>
+              <w:t>Widget will show last opened items, so user can quickly open last viewed category with a click on an item.</w:t>
+            </w:r>
+          </w:p>
+        </w:tc>
+      </w:tr>
     </w:tbl>
     <w:p>
       <w:pPr>
@@ -2136,7 +2423,6 @@
       </w:pPr>
       <w:bookmarkStart w:id="6" w:name="_Toc522474221"/>
       <w:r>
-        <w:lastRenderedPageBreak/>
         <w:t>Key Considerations</w:t>
       </w:r>
       <w:bookmarkEnd w:id="6"/>
@@ -2393,21 +2679,27 @@
         <w:t>time</w:t>
       </w:r>
       <w:r>
-        <w:t xml:space="preserve"> database and authentication</w:t>
-      </w:r>
-    </w:p>
-    <w:p>
-      <w:pPr>
-        <w:pBdr>
-          <w:top w:val="nil"/>
-          <w:left w:val="nil"/>
-          <w:bottom w:val="nil"/>
-          <w:right w:val="nil"/>
-          <w:between w:val="nil"/>
-        </w:pBdr>
-      </w:pPr>
-      <w:r>
-        <w:t>Crashlytics – for monitoring app crashes</w:t>
+        <w:t xml:space="preserve"> database, </w:t>
+      </w:r>
+      <w:r>
+        <w:t>authentication</w:t>
+      </w:r>
+      <w:r>
+        <w:t xml:space="preserve"> and crashes</w:t>
+      </w:r>
+    </w:p>
+    <w:p>
+      <w:pPr>
+        <w:pBdr>
+          <w:top w:val="nil"/>
+          <w:left w:val="nil"/>
+          <w:bottom w:val="nil"/>
+          <w:right w:val="nil"/>
+          <w:between w:val="nil"/>
+        </w:pBdr>
+      </w:pPr>
+      <w:r>
+        <w:t>Glide – for image loading and caching</w:t>
       </w:r>
     </w:p>
     <w:p>
@@ -2423,12 +2715,6 @@
           <w:color w:val="38761D"/>
         </w:rPr>
       </w:pPr>
-      <w:r>
-        <w:rPr>
-          <w:color w:val="38761D"/>
-        </w:rPr>
-        <w:t xml:space="preserve"> </w:t>
-      </w:r>
     </w:p>
     <w:p>
       <w:pPr>
@@ -2966,13 +3252,7 @@
         <w:rPr>
           <w:noProof/>
         </w:rPr>
-        <w:t>C</w:t>
-      </w:r>
-      <w:r>
-        <w:rPr>
-          <w:noProof/>
-        </w:rPr>
-        <w:t>rashlytics</w:t>
+        <w:t>Firebase Crash Reporting</w:t>
       </w:r>
       <w:r>
         <w:t xml:space="preserve"> in the app so we can log user’s crashes and improve the app further.</w:t>
@@ -3263,8 +3543,8 @@
       </w:pPr>
     </w:p>
     <w:sectPr>
-      <w:headerReference w:type="default" r:id="rId15"/>
-      <w:footerReference w:type="default" r:id="rId16"/>
+      <w:headerReference w:type="default" r:id="rId16"/>
+      <w:footerReference w:type="default" r:id="rId17"/>
       <w:pgSz w:w="12240" w:h="15840"/>
       <w:pgMar w:top="1440" w:right="1440" w:bottom="1440" w:left="1440" w:header="0" w:footer="720" w:gutter="0"/>
       <w:pgNumType w:start="1"/>
@@ -3839,6 +4119,118 @@
     </w:lvl>
   </w:abstractNum>
   <w:abstractNum w:abstractNumId="4" w15:restartNumberingAfterBreak="0">
+    <w:nsid w:val="425049D2"/>
+    <w:multiLevelType w:val="hybridMultilevel"/>
+    <w:tmpl w:val="FCDADEC8"/>
+    <w:lvl w:ilvl="0" w:tplc="C6FEA6DE">
+      <w:numFmt w:val="bullet"/>
+      <w:lvlText w:val="-"/>
+      <w:lvlJc w:val="left"/>
+      <w:pPr>
+        <w:ind w:left="720" w:hanging="360"/>
+      </w:pPr>
+      <w:rPr>
+        <w:rFonts w:ascii="Arial" w:eastAsia="Arial" w:hAnsi="Arial" w:cs="Arial" w:hint="default"/>
+      </w:rPr>
+    </w:lvl>
+    <w:lvl w:ilvl="1" w:tplc="04090003" w:tentative="1">
+      <w:start w:val="1"/>
+      <w:numFmt w:val="bullet"/>
+      <w:lvlText w:val="o"/>
+      <w:lvlJc w:val="left"/>
+      <w:pPr>
+        <w:ind w:left="1440" w:hanging="360"/>
+      </w:pPr>
+      <w:rPr>
+        <w:rFonts w:ascii="Courier New" w:hAnsi="Courier New" w:cs="Courier New" w:hint="default"/>
+      </w:rPr>
+    </w:lvl>
+    <w:lvl w:ilvl="2" w:tplc="04090005" w:tentative="1">
+      <w:start w:val="1"/>
+      <w:numFmt w:val="bullet"/>
+      <w:lvlText w:val=""/>
+      <w:lvlJc w:val="left"/>
+      <w:pPr>
+        <w:ind w:left="2160" w:hanging="360"/>
+      </w:pPr>
+      <w:rPr>
+        <w:rFonts w:ascii="Wingdings" w:hAnsi="Wingdings" w:hint="default"/>
+      </w:rPr>
+    </w:lvl>
+    <w:lvl w:ilvl="3" w:tplc="04090001" w:tentative="1">
+      <w:start w:val="1"/>
+      <w:numFmt w:val="bullet"/>
+      <w:lvlText w:val=""/>
+      <w:lvlJc w:val="left"/>
+      <w:pPr>
+        <w:ind w:left="2880" w:hanging="360"/>
+      </w:pPr>
+      <w:rPr>
+        <w:rFonts w:ascii="Symbol" w:hAnsi="Symbol" w:hint="default"/>
+      </w:rPr>
+    </w:lvl>
+    <w:lvl w:ilvl="4" w:tplc="04090003" w:tentative="1">
+      <w:start w:val="1"/>
+      <w:numFmt w:val="bullet"/>
+      <w:lvlText w:val="o"/>
+      <w:lvlJc w:val="left"/>
+      <w:pPr>
+        <w:ind w:left="3600" w:hanging="360"/>
+      </w:pPr>
+      <w:rPr>
+        <w:rFonts w:ascii="Courier New" w:hAnsi="Courier New" w:cs="Courier New" w:hint="default"/>
+      </w:rPr>
+    </w:lvl>
+    <w:lvl w:ilvl="5" w:tplc="04090005" w:tentative="1">
+      <w:start w:val="1"/>
+      <w:numFmt w:val="bullet"/>
+      <w:lvlText w:val=""/>
+      <w:lvlJc w:val="left"/>
+      <w:pPr>
+        <w:ind w:left="4320" w:hanging="360"/>
+      </w:pPr>
+      <w:rPr>
+        <w:rFonts w:ascii="Wingdings" w:hAnsi="Wingdings" w:hint="default"/>
+      </w:rPr>
+    </w:lvl>
+    <w:lvl w:ilvl="6" w:tplc="04090001" w:tentative="1">
+      <w:start w:val="1"/>
+      <w:numFmt w:val="bullet"/>
+      <w:lvlText w:val=""/>
+      <w:lvlJc w:val="left"/>
+      <w:pPr>
+        <w:ind w:left="5040" w:hanging="360"/>
+      </w:pPr>
+      <w:rPr>
+        <w:rFonts w:ascii="Symbol" w:hAnsi="Symbol" w:hint="default"/>
+      </w:rPr>
+    </w:lvl>
+    <w:lvl w:ilvl="7" w:tplc="04090003" w:tentative="1">
+      <w:start w:val="1"/>
+      <w:numFmt w:val="bullet"/>
+      <w:lvlText w:val="o"/>
+      <w:lvlJc w:val="left"/>
+      <w:pPr>
+        <w:ind w:left="5760" w:hanging="360"/>
+      </w:pPr>
+      <w:rPr>
+        <w:rFonts w:ascii="Courier New" w:hAnsi="Courier New" w:cs="Courier New" w:hint="default"/>
+      </w:rPr>
+    </w:lvl>
+    <w:lvl w:ilvl="8" w:tplc="04090005" w:tentative="1">
+      <w:start w:val="1"/>
+      <w:numFmt w:val="bullet"/>
+      <w:lvlText w:val=""/>
+      <w:lvlJc w:val="left"/>
+      <w:pPr>
+        <w:ind w:left="6480" w:hanging="360"/>
+      </w:pPr>
+      <w:rPr>
+        <w:rFonts w:ascii="Wingdings" w:hAnsi="Wingdings" w:hint="default"/>
+      </w:rPr>
+    </w:lvl>
+  </w:abstractNum>
+  <w:abstractNum w:abstractNumId="5" w15:restartNumberingAfterBreak="0">
     <w:nsid w:val="608D5D1F"/>
     <w:multiLevelType w:val="hybridMultilevel"/>
     <w:tmpl w:val="FA0C429E"/>
@@ -3951,7 +4343,7 @@
       </w:rPr>
     </w:lvl>
   </w:abstractNum>
-  <w:abstractNum w:abstractNumId="5" w15:restartNumberingAfterBreak="0">
+  <w:abstractNum w:abstractNumId="6" w15:restartNumberingAfterBreak="0">
     <w:nsid w:val="6D883C2F"/>
     <w:multiLevelType w:val="multilevel"/>
     <w:tmpl w:val="43580670"/>
@@ -4074,13 +4466,16 @@
     <w:abstractNumId w:val="2"/>
   </w:num>
   <w:num w:numId="4">
-    <w:abstractNumId w:val="5"/>
+    <w:abstractNumId w:val="6"/>
   </w:num>
   <w:num w:numId="5">
-    <w:abstractNumId w:val="4"/>
+    <w:abstractNumId w:val="5"/>
   </w:num>
   <w:num w:numId="6">
     <w:abstractNumId w:val="3"/>
+  </w:num>
+  <w:num w:numId="7">
+    <w:abstractNumId w:val="4"/>
   </w:num>
 </w:numbering>
 </file>

</xml_diff>